<commit_message>
Update litreacher review. Add litreacher page
</commit_message>
<xml_diff>
--- a/dp/01.TL_PDP_KOZYAKOV.docx
+++ b/dp/01.TL_PDP_KOZYAKOV.docx
@@ -439,7 +439,7 @@
           <w:sz w:val="28"/>
         </w:rPr>
         <w:tab/>
-        <w:t>В.Э</w:t>
+        <w:t>Д.В</w:t>
       </w:r>
       <w:r>
         <w:rPr>
@@ -451,7 +451,7 @@
         <w:rPr>
           <w:sz w:val="28"/>
         </w:rPr>
-        <w:t>Лосев</w:t>
+        <w:t>Дудин</w:t>
       </w:r>
     </w:p>
     <w:p>
@@ -631,7 +631,6 @@
         <w:jc w:val="both"/>
         <w:rPr>
           <w:sz w:val="28"/>
-          <w:lang w:val="en-US"/>
         </w:rPr>
       </w:pPr>
     </w:p>

</xml_diff>